<commit_message>
pw7 done first part
</commit_message>
<xml_diff>
--- a/pw7/report/ТАЯиВ ПР 7.docx
+++ b/pw7/report/ТАЯиВ ПР 7.docx
@@ -1,6 +1,6 @@
 
 <file path=word/document.xml><?xml version="1.0" encoding="utf-8"?>
-<w:document xmlns:wpc="http://schemas.microsoft.com/office/word/2010/wordprocessingCanvas" xmlns:cx="http://schemas.microsoft.com/office/drawing/2014/chartex" xmlns:cx1="http://schemas.microsoft.com/office/drawing/2015/9/8/chartex" xmlns:cx2="http://schemas.microsoft.com/office/drawing/2015/10/21/chartex" xmlns:cx3="http://schemas.microsoft.com/office/drawing/2016/5/9/chartex" xmlns:cx4="http://schemas.microsoft.com/office/drawing/2016/5/10/chartex" xmlns:cx5="http://schemas.microsoft.com/office/drawing/2016/5/11/chartex" xmlns:cx6="http://schemas.microsoft.com/office/drawing/2016/5/12/chartex" xmlns:cx7="http://schemas.microsoft.com/office/drawing/2016/5/13/chartex" xmlns:cx8="http://schemas.microsoft.com/office/drawing/2016/5/14/chartex" xmlns:mc="http://schemas.openxmlformats.org/markup-compatibility/2006" xmlns:aink="http://schemas.microsoft.com/office/drawing/2016/ink" xmlns:am3d="http://schemas.microsoft.com/office/drawing/2017/model3d" xmlns:o="urn:schemas-microsoft-com:office:office" xmlns:oel="http://schemas.microsoft.com/office/2019/extlst" xmlns:r="http://schemas.openxmlformats.org/officeDocument/2006/relationships" xmlns:m="http://schemas.openxmlformats.org/officeDocument/2006/math" xmlns:v="urn:schemas-microsoft-com:vml" xmlns:wp14="http://schemas.microsoft.com/office/word/2010/wordprocessingDrawing" xmlns:wp="http://schemas.openxmlformats.org/drawingml/2006/wordprocessingDrawing" xmlns:w10="urn:schemas-microsoft-com:office:word" xmlns:w="http://schemas.openxmlformats.org/wordprocessingml/2006/main" xmlns:w14="http://schemas.microsoft.com/office/word/2010/wordml" xmlns:w15="http://schemas.microsoft.com/office/word/2012/wordml" xmlns:w16cex="http://schemas.microsoft.com/office/word/2018/wordml/cex" xmlns:w16cid="http://schemas.microsoft.com/office/word/2016/wordml/cid" xmlns:w16="http://schemas.microsoft.com/office/word/2018/wordml" xmlns:w16du="http://schemas.microsoft.com/office/word/2023/wordml/word16du" xmlns:w16sdtdh="http://schemas.microsoft.com/office/word/2020/wordml/sdtdatahash" xmlns:w16sdtfl="http://schemas.microsoft.com/office/word/2024/wordml/sdtformatlock" xmlns:w16se="http://schemas.microsoft.com/office/word/2015/wordml/symex" xmlns:wpg="http://schemas.microsoft.com/office/word/2010/wordprocessingGroup" xmlns:wpi="http://schemas.microsoft.com/office/word/2010/wordprocessingInk" xmlns:wne="http://schemas.microsoft.com/office/word/2006/wordml" xmlns:wps="http://schemas.microsoft.com/office/word/2010/wordprocessingShape" mc:Ignorable="w14 w15 w16se w16cid w16 w16cex w16sdtdh w16sdtfl w16du wp14">
+<w:document xmlns:wpc="http://schemas.microsoft.com/office/word/2010/wordprocessingCanvas" xmlns:cx="http://schemas.microsoft.com/office/drawing/2014/chartex" xmlns:cx1="http://schemas.microsoft.com/office/drawing/2015/9/8/chartex" xmlns:cx2="http://schemas.microsoft.com/office/drawing/2015/10/21/chartex" xmlns:cx3="http://schemas.microsoft.com/office/drawing/2016/5/9/chartex" xmlns:cx4="http://schemas.microsoft.com/office/drawing/2016/5/10/chartex" xmlns:cx5="http://schemas.microsoft.com/office/drawing/2016/5/11/chartex" xmlns:cx6="http://schemas.microsoft.com/office/drawing/2016/5/12/chartex" xmlns:cx7="http://schemas.microsoft.com/office/drawing/2016/5/13/chartex" xmlns:cx8="http://schemas.microsoft.com/office/drawing/2016/5/14/chartex" xmlns:mc="http://schemas.openxmlformats.org/markup-compatibility/2006" xmlns:aink="http://schemas.microsoft.com/office/drawing/2016/ink" xmlns:am3d="http://schemas.microsoft.com/office/drawing/2017/model3d" xmlns:o="urn:schemas-microsoft-com:office:office" xmlns:r="http://schemas.openxmlformats.org/officeDocument/2006/relationships" xmlns:m="http://schemas.openxmlformats.org/officeDocument/2006/math" xmlns:v="urn:schemas-microsoft-com:vml" xmlns:wp14="http://schemas.microsoft.com/office/word/2010/wordprocessingDrawing" xmlns:wp="http://schemas.openxmlformats.org/drawingml/2006/wordprocessingDrawing" xmlns:w10="urn:schemas-microsoft-com:office:word" xmlns:w="http://schemas.openxmlformats.org/wordprocessingml/2006/main" xmlns:w14="http://schemas.microsoft.com/office/word/2010/wordml" xmlns:w15="http://schemas.microsoft.com/office/word/2012/wordml" xmlns:w16cex="http://schemas.microsoft.com/office/word/2018/wordml/cex" xmlns:w16cid="http://schemas.microsoft.com/office/word/2016/wordml/cid" xmlns:w16="http://schemas.microsoft.com/office/word/2018/wordml" xmlns:w16sdtdh="http://schemas.microsoft.com/office/word/2020/wordml/sdtdatahash" xmlns:w16se="http://schemas.microsoft.com/office/word/2015/wordml/symex" xmlns:wpg="http://schemas.microsoft.com/office/word/2010/wordprocessingGroup" xmlns:wpi="http://schemas.microsoft.com/office/word/2010/wordprocessingInk" xmlns:wne="http://schemas.microsoft.com/office/word/2006/wordml" xmlns:wps="http://schemas.microsoft.com/office/word/2010/wordprocessingShape" mc:Ignorable="w14 w15 w16se w16cid w16 w16cex w16sdtdh wp14">
   <w:body>
     <w:p>
       <w:pPr>
@@ -182,7 +182,7 @@
               </wp:anchor>
             </w:drawing>
           </mc:Choice>
-          <mc:Fallback>
+          <mc:Fallback xmlns:w16sdtfl="http://schemas.microsoft.com/office/word/2024/wordml/sdtformatlock" xmlns:w16du="http://schemas.microsoft.com/office/word/2023/wordml/word16du" xmlns:oel="http://schemas.microsoft.com/office/2019/extlst">
             <w:pict>
               <v:line w14:anchorId="5C618EA0" id="Фигура1_7" o:spid="_x0000_s1026" style="position:absolute;z-index:251654656;visibility:visible;mso-wrap-style:square;mso-wrap-distance-left:0;mso-wrap-distance-top:0;mso-wrap-distance-right:0;mso-wrap-distance-bottom:0;mso-position-horizontal:absolute;mso-position-horizontal-relative:text;mso-position-vertical:absolute;mso-position-vertical-relative:text" from="73.4pt,1.65pt" to="410.55pt,1.75pt" o:gfxdata="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" o:allowincell="f" strokeweight="0"/>
             </w:pict>
@@ -286,7 +286,7 @@
               </wp:anchor>
             </w:drawing>
           </mc:Choice>
-          <mc:Fallback>
+          <mc:Fallback xmlns:w16sdtfl="http://schemas.microsoft.com/office/word/2024/wordml/sdtformatlock" xmlns:w16du="http://schemas.microsoft.com/office/word/2023/wordml/word16du" xmlns:oel="http://schemas.microsoft.com/office/2019/extlst">
             <w:pict>
               <v:line w14:anchorId="589AFB1B" id="Фигура1_8" o:spid="_x0000_s1026" style="position:absolute;z-index:251655680;visibility:visible;mso-wrap-style:square;mso-wrap-distance-left:0;mso-wrap-distance-top:0;mso-wrap-distance-right:0;mso-wrap-distance-bottom:0;mso-position-horizontal:absolute;mso-position-horizontal-relative:text;mso-position-vertical:absolute;mso-position-vertical-relative:text" from="73.4pt,1.65pt" to="410.55pt,2.1pt" o:gfxdata="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" o:allowincell="f" strokeweight="0"/>
             </w:pict>
@@ -439,7 +439,7 @@
           <w:sz w:val="32"/>
           <w:szCs w:val="24"/>
         </w:rPr>
-        <w:t>6</w:t>
+        <w:t>7</w:t>
       </w:r>
     </w:p>
     <w:p>
@@ -459,7 +459,7 @@
           <w:sz w:val="32"/>
           <w:szCs w:val="24"/>
         </w:rPr>
-        <w:t>Машины Тьюринга</w:t>
+        <w:t>Исчисления и абстрактная интерпретация</w:t>
       </w:r>
     </w:p>
     <w:p>
@@ -537,7 +537,7 @@
               </wp:anchor>
             </w:drawing>
           </mc:Choice>
-          <mc:Fallback>
+          <mc:Fallback xmlns:w16sdtfl="http://schemas.microsoft.com/office/word/2024/wordml/sdtformatlock" xmlns:w16du="http://schemas.microsoft.com/office/word/2023/wordml/word16du" xmlns:oel="http://schemas.microsoft.com/office/2019/extlst">
             <w:pict>
               <v:line w14:anchorId="0BC7DCDC" id="Фигура1_5" o:spid="_x0000_s1026" style="position:absolute;z-index:251663872;visibility:visible;mso-wrap-style:square;mso-width-percent:0;mso-height-percent:0;mso-wrap-distance-left:0;mso-wrap-distance-top:0;mso-wrap-distance-right:0;mso-wrap-distance-bottom:0;mso-position-horizontal:absolute;mso-position-horizontal-relative:margin;mso-position-vertical:absolute;mso-position-vertical-relative:text;mso-width-percent:0;mso-height-percent:0;mso-width-relative:margin;mso-height-relative:margin" from="48.3pt,1.6pt" to="434.6pt,1.6pt" o:gfxdata="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" o:allowincell="f" strokeweight="0">
                 <w10:wrap anchorx="margin"/>
@@ -758,7 +758,7 @@
               </wp:anchor>
             </w:drawing>
           </mc:Choice>
-          <mc:Fallback>
+          <mc:Fallback xmlns:w16sdtfl="http://schemas.microsoft.com/office/word/2024/wordml/sdtformatlock" xmlns:w16du="http://schemas.microsoft.com/office/word/2023/wordml/word16du" xmlns:oel="http://schemas.microsoft.com/office/2019/extlst">
             <w:pict>
               <v:line w14:anchorId="0A129DD8" id="Фигура1_1" o:spid="_x0000_s1026" style="position:absolute;z-index:251649536;visibility:visible;mso-wrap-style:square;mso-wrap-distance-left:0;mso-wrap-distance-top:0;mso-wrap-distance-right:0;mso-wrap-distance-bottom:0;mso-position-horizontal:absolute;mso-position-horizontal-relative:text;mso-position-vertical:absolute;mso-position-vertical-relative:text" from="324.3pt,1.35pt" to="433.45pt,1.6pt" o:gfxdata="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" o:allowincell="f" strokeweight="0"/>
             </w:pict>
@@ -823,7 +823,7 @@
               </wp:anchor>
             </w:drawing>
           </mc:Choice>
-          <mc:Fallback>
+          <mc:Fallback xmlns:w16sdtfl="http://schemas.microsoft.com/office/word/2024/wordml/sdtformatlock" xmlns:w16du="http://schemas.microsoft.com/office/word/2023/wordml/word16du" xmlns:oel="http://schemas.microsoft.com/office/2019/extlst">
             <w:pict>
               <v:line w14:anchorId="3D71A6C5" id="Фигура1_2" o:spid="_x0000_s1026" style="position:absolute;flip:y;z-index:251661824;visibility:visible;mso-wrap-style:square;mso-wrap-distance-left:0;mso-wrap-distance-top:0;mso-wrap-distance-right:0;mso-wrap-distance-bottom:0;mso-position-horizontal:absolute;mso-position-horizontal-relative:text;mso-position-vertical:absolute;mso-position-vertical-relative:text" from="210.35pt,1.45pt" to="312.05pt,1.7pt" o:gfxdata="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" o:allowincell="f" strokeweight="0"/>
             </w:pict>
@@ -1035,7 +1035,7 @@
               </wp:anchor>
             </w:drawing>
           </mc:Choice>
-          <mc:Fallback>
+          <mc:Fallback xmlns:w16sdtfl="http://schemas.microsoft.com/office/word/2024/wordml/sdtformatlock" xmlns:w16du="http://schemas.microsoft.com/office/word/2023/wordml/word16du" xmlns:oel="http://schemas.microsoft.com/office/2019/extlst">
             <w:pict>
               <v:line w14:anchorId="5457FEF8" id="Фигура1_0" o:spid="_x0000_s1026" style="position:absolute;z-index:251650560;visibility:visible;mso-wrap-style:square;mso-wrap-distance-left:0;mso-wrap-distance-top:0;mso-wrap-distance-right:0;mso-wrap-distance-bottom:0;mso-position-horizontal:absolute;mso-position-horizontal-relative:text;mso-position-vertical:absolute;mso-position-vertical-relative:text" from="210.35pt,1.7pt" to="312.05pt,2.15pt" o:gfxdata="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" o:allowincell="f" strokeweight="0"/>
             </w:pict>
@@ -1100,7 +1100,7 @@
               </wp:anchor>
             </w:drawing>
           </mc:Choice>
-          <mc:Fallback>
+          <mc:Fallback xmlns:w16sdtfl="http://schemas.microsoft.com/office/word/2024/wordml/sdtformatlock" xmlns:w16du="http://schemas.microsoft.com/office/word/2023/wordml/word16du" xmlns:oel="http://schemas.microsoft.com/office/2019/extlst">
             <w:pict>
               <v:line w14:anchorId="62CF5785" id="Фигура1_4" o:spid="_x0000_s1026" style="position:absolute;z-index:251652608;visibility:visible;mso-wrap-style:square;mso-wrap-distance-left:0;mso-wrap-distance-top:0;mso-wrap-distance-right:0;mso-wrap-distance-bottom:0;mso-position-horizontal:absolute;mso-position-horizontal-relative:text;mso-position-vertical:absolute;mso-position-vertical-relative:text" from="49.9pt,1.35pt" to="197.35pt,1.6pt" o:gfxdata="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" o:allowincell="f" strokeweight="0"/>
             </w:pict>
@@ -1165,7 +1165,7 @@
               </wp:anchor>
             </w:drawing>
           </mc:Choice>
-          <mc:Fallback>
+          <mc:Fallback xmlns:w16sdtfl="http://schemas.microsoft.com/office/word/2024/wordml/sdtformatlock" xmlns:w16du="http://schemas.microsoft.com/office/word/2023/wordml/word16du" xmlns:oel="http://schemas.microsoft.com/office/2019/extlst">
             <w:pict>
               <v:line w14:anchorId="516C10CD" id="Фигура1_3" o:spid="_x0000_s1026" style="position:absolute;z-index:251659776;visibility:visible;mso-wrap-style:square;mso-wrap-distance-left:0;mso-wrap-distance-top:0;mso-wrap-distance-right:0;mso-wrap-distance-bottom:0;mso-position-horizontal:absolute;mso-position-horizontal-relative:text;mso-position-vertical:absolute;mso-position-vertical-relative:text" from="324.3pt,1.35pt" to="433.45pt,1.6pt" o:gfxdata="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" o:allowincell="f" strokeweight="0"/>
             </w:pict>
@@ -1309,7 +1309,7 @@
         <w:pStyle w:val="afe"/>
       </w:pPr>
       <w:r>
-        <w:t>Исследование свойств универсальных вычислительных машин на примере абстрактной машины Тьюринга.</w:t>
+        <w:t>Исследование проблем вычислимости без использования абстрактной машины Тьюринга.</w:t>
       </w:r>
     </w:p>
     <w:p>
@@ -1331,34 +1331,7 @@
         <w:pStyle w:val="afe"/>
       </w:pPr>
       <w:r>
-        <w:t>Необходимо с использованием системы JFLAP построить машины Тьюринга,</w:t>
-      </w:r>
-      <w:r>
-        <w:t xml:space="preserve"> </w:t>
-      </w:r>
-      <w:r>
-        <w:t>соответственно, для распознавания заданного языка и вычисления заданной</w:t>
-      </w:r>
-      <w:r>
-        <w:t xml:space="preserve"> </w:t>
-      </w:r>
-      <w:r>
-        <w:t>функции над целыми числами в унарной системе счисления, или формально</w:t>
-      </w:r>
-      <w:r>
-        <w:t xml:space="preserve"> </w:t>
-      </w:r>
-      <w:r>
-        <w:t>доказать невозможность этого. Привести примеры функционирования</w:t>
-      </w:r>
-      <w:r>
-        <w:t xml:space="preserve"> </w:t>
-      </w:r>
-      <w:r>
-        <w:t>созданных машин.</w:t>
-      </w:r>
-      <w:r>
-        <w:t xml:space="preserve"> </w:t>
+        <w:t>В части 1 необходимо произвести программную реализацию вычислителя заданной математической функции для заданных аргументов, причем исключительно средствами примитивной и частичной рекурсии, или формально доказать невозможность этого. Привести примеры выполнения вычислений. В части 2 необходимо, используя метод абстрактной интерпретации, для произвольной программной процедуры с количеством строк кода без комментариев не менее 10, определить знаки всех переменных</w:t>
       </w:r>
     </w:p>
     <w:p>
@@ -1366,13 +1339,16 @@
         <w:pStyle w:val="afe"/>
       </w:pPr>
       <w:r>
-        <w:t>Для второй МТ обязательно предложить представление неположительных</w:t>
-      </w:r>
-      <w:r>
-        <w:t xml:space="preserve"> </w:t>
-      </w:r>
-      <w:r>
-        <w:t>чисел в унарной системе счисления. Допускается использование как одно-, таки многоленточных МТ.</w:t>
+        <w:t xml:space="preserve">Часть 1. </w:t>
+      </w:r>
+      <w:r>
+        <w:t xml:space="preserve">Вариант </w:t>
+      </w:r>
+      <w:r>
+        <w:t>6</w:t>
+      </w:r>
+      <w:r>
+        <w:t>.</w:t>
       </w:r>
     </w:p>
     <w:p>
@@ -1380,13 +1356,24 @@
         <w:pStyle w:val="afe"/>
       </w:pPr>
       <w:r>
-        <w:t xml:space="preserve">Вариант </w:t>
-      </w:r>
-      <w:r>
-        <w:t>6</w:t>
-      </w:r>
-      <w:r>
-        <w:t>.</w:t>
+        <w:t>f(x) = 2</w:t>
+      </w:r>
+      <w:proofErr w:type="gramStart"/>
+      <w:r>
+        <w:rPr>
+          <w:vertAlign w:val="superscript"/>
+        </w:rPr>
+        <w:t>x!</w:t>
+      </w:r>
+      <w:r>
+        <w:t>,</w:t>
+      </w:r>
+      <w:proofErr w:type="gramEnd"/>
+      <w:r>
+        <w:t xml:space="preserve"> x ≥ 0, двойка может задаваться явно</w:t>
+      </w:r>
+      <w:r>
+        <w:t xml:space="preserve"> или неявно</w:t>
       </w:r>
     </w:p>
     <w:p>
@@ -1394,771 +1381,46 @@
         <w:pStyle w:val="afe"/>
       </w:pPr>
       <w:r>
-        <w:t>Первая МТ предназначена для распознавания языка</w:t>
-      </w:r>
-      <w:r>
-        <w:t xml:space="preserve"> </w:t>
-      </w:r>
-      <w:r>
-        <w:t>L = {w : n</w:t>
-      </w:r>
-      <w:r>
-        <w:rPr>
-          <w:vertAlign w:val="subscript"/>
-        </w:rPr>
-        <w:t>a</w:t>
-      </w:r>
-      <w:r>
-        <w:t>(w) ≠ n</w:t>
-      </w:r>
-      <w:r>
-        <w:rPr>
-          <w:vertAlign w:val="subscript"/>
-        </w:rPr>
-        <w:t>b</w:t>
-      </w:r>
-      <w:r>
-        <w:t>(w)}. Вторая МТ предназначена для вычисления функции</w:t>
-      </w:r>
-      <w:r>
-        <w:t xml:space="preserve"> </w:t>
-      </w:r>
-      <w:r>
-        <w:t>f(x) = 2</w:t>
-      </w:r>
-      <w:r>
-        <w:rPr>
-          <w:vertAlign w:val="superscript"/>
-        </w:rPr>
-        <w:t>x!</w:t>
-      </w:r>
-      <w:r>
-        <w:t>, x ≥ 0, двойка может задаваться явно в унарной системе, а может</w:t>
-      </w:r>
-      <w:r>
-        <w:t xml:space="preserve"> </w:t>
-      </w:r>
-      <w:r>
-        <w:t>задаваться неявно.</w:t>
+        <w:t>Часть 2.</w:t>
       </w:r>
     </w:p>
     <w:p>
       <w:pPr>
-        <w:pStyle w:val="1"/>
-      </w:pPr>
-      <w:r>
-        <w:t>Ход выполнения</w:t>
+        <w:pStyle w:val="afe"/>
+      </w:pPr>
+      <w:r>
+        <w:t>Программная процедура для абстрактной интерпретации предлагается</w:t>
+      </w:r>
+      <w:r>
+        <w:t xml:space="preserve"> </w:t>
+      </w:r>
+      <w:r>
+        <w:t>студентом.</w:t>
       </w:r>
     </w:p>
     <w:p>
       <w:pPr>
-        <w:pStyle w:val="2"/>
-      </w:pPr>
-      <w:r>
-        <w:t xml:space="preserve">Создание </w:t>
-      </w:r>
-      <w:r>
-        <w:t>МТ-распознавателя</w:t>
+        <w:pStyle w:val="1"/>
+      </w:pPr>
+      <w:r>
+        <w:t>Ход выполнения</w:t>
       </w:r>
     </w:p>
     <w:p>
       <w:pPr>
-        <w:pStyle w:val="afe"/>
-      </w:pPr>
-      <w:r>
-        <w:t xml:space="preserve">Сначала была построена машина Тьюринга для распознавания языка, состоящего из всех слов над алфавитом {a, b}, в которых количество символов </w:t>
-      </w:r>
-      <w:r>
-        <w:t>«</w:t>
-      </w:r>
-      <w:r>
-        <w:t>a</w:t>
-      </w:r>
-      <w:r>
-        <w:t>»</w:t>
-      </w:r>
-      <w:r>
-        <w:t xml:space="preserve"> не равно количеству символов </w:t>
-      </w:r>
-      <w:r>
-        <w:t>«</w:t>
-      </w:r>
-      <w:r>
-        <w:t>b</w:t>
-      </w:r>
-      <w:r>
-        <w:t xml:space="preserve">». </w:t>
-      </w:r>
-      <w:r>
-        <w:t>Отметим, что пустая строка не принадлежит распознаваемому языку, поскольку в ней количество символов «a» и «b» одинаково и равно нулю, что нарушает условие неравенства.</w:t>
-      </w:r>
-      <w:r>
-        <w:t xml:space="preserve"> </w:t>
-      </w:r>
-      <w:r>
-        <w:t xml:space="preserve">Составленная </w:t>
-      </w:r>
-      <w:r>
-        <w:t>МТ показана на рисунке 1.</w:t>
+        <w:pStyle w:val="2"/>
+      </w:pPr>
+      <w:r>
+        <w:t>Программная реализация вычислителя функции</w:t>
       </w:r>
     </w:p>
     <w:p>
       <w:pPr>
-        <w:pStyle w:val="af2"/>
-      </w:pPr>
-      <w:r>
-        <w:lastRenderedPageBreak/>
-        <w:drawing>
-          <wp:inline distT="0" distB="0" distL="0" distR="0" wp14:anchorId="701FA926" wp14:editId="4271BB17">
-            <wp:extent cx="6048375" cy="3248025"/>
-            <wp:effectExtent l="0" t="0" r="9525" b="9525"/>
-            <wp:docPr id="309700818" name="Рисунок 1" descr="Изображение выглядит как линия, диаграмма, круг&#10;&#10;Содержимое, созданное искусственным интеллектом, может быть неверным."/>
-            <wp:cNvGraphicFramePr>
-              <a:graphicFrameLocks xmlns:a="http://schemas.openxmlformats.org/drawingml/2006/main" noChangeAspect="1"/>
-            </wp:cNvGraphicFramePr>
-            <a:graphic xmlns:a="http://schemas.openxmlformats.org/drawingml/2006/main">
-              <a:graphicData uri="http://schemas.openxmlformats.org/drawingml/2006/picture">
-                <pic:pic xmlns:pic="http://schemas.openxmlformats.org/drawingml/2006/picture">
-                  <pic:nvPicPr>
-                    <pic:cNvPr id="309700818" name="Рисунок 1" descr="Изображение выглядит как линия, диаграмма, круг&#10;&#10;Содержимое, созданное искусственным интеллектом, может быть неверным."/>
-                    <pic:cNvPicPr/>
-                  </pic:nvPicPr>
-                  <pic:blipFill>
-                    <a:blip r:embed="rId8"/>
-                    <a:stretch>
-                      <a:fillRect/>
-                    </a:stretch>
-                  </pic:blipFill>
-                  <pic:spPr>
-                    <a:xfrm>
-                      <a:off x="0" y="0"/>
-                      <a:ext cx="6048375" cy="3248025"/>
-                    </a:xfrm>
-                    <a:prstGeom prst="rect">
-                      <a:avLst/>
-                    </a:prstGeom>
-                  </pic:spPr>
-                </pic:pic>
-              </a:graphicData>
-            </a:graphic>
-          </wp:inline>
-        </w:drawing>
-      </w:r>
-    </w:p>
-    <w:p>
-      <w:pPr>
-        <w:pStyle w:val="af2"/>
-      </w:pPr>
-      <w:r>
-        <w:t>Рисунок 1 – Со</w:t>
-      </w:r>
-      <w:r>
-        <w:t>зданная МТ для распознавания</w:t>
-      </w:r>
-      <w:r>
-        <w:t xml:space="preserve"> </w:t>
-      </w:r>
-    </w:p>
-    <w:p>
-      <w:pPr>
         <w:pStyle w:val="afe"/>
-      </w:pPr>
-      <w:r>
-        <w:t>Дальше</w:t>
-      </w:r>
-      <w:r>
-        <w:t xml:space="preserve"> </w:t>
-      </w:r>
-      <w:r>
-        <w:t>было проведено</w:t>
-      </w:r>
-      <w:r>
-        <w:t xml:space="preserve"> распознавание тестовых цепочек</w:t>
-      </w:r>
-      <w:r>
-        <w:t>,</w:t>
-      </w:r>
-      <w:r>
-        <w:t xml:space="preserve"> путём </w:t>
-      </w:r>
-      <w:r>
-        <w:t>нажа</w:t>
-      </w:r>
-      <w:r>
-        <w:t>тия</w:t>
-      </w:r>
-      <w:r>
-        <w:t xml:space="preserve"> на кнопку «</w:t>
-      </w:r>
-      <w:r>
         <w:rPr>
           <w:lang w:val="en-US"/>
         </w:rPr>
-        <w:t>Input</w:t>
-      </w:r>
-      <w:r>
-        <w:t xml:space="preserve"> -&gt; </w:t>
-      </w:r>
-      <w:r>
-        <w:rPr>
-          <w:lang w:val="en-US"/>
-        </w:rPr>
-        <w:t>Step</w:t>
-      </w:r>
-      <w:r>
-        <w:t>…</w:t>
-      </w:r>
-      <w:r>
-        <w:t>»</w:t>
-      </w:r>
-      <w:r>
-        <w:t xml:space="preserve"> </w:t>
-      </w:r>
-      <w:r>
-        <w:t>и вв</w:t>
-      </w:r>
-      <w:r>
-        <w:t>ода</w:t>
-      </w:r>
-      <w:r>
-        <w:t xml:space="preserve"> </w:t>
-      </w:r>
-      <w:r>
-        <w:t>6</w:t>
-      </w:r>
-      <w:r>
-        <w:t xml:space="preserve"> тестовых цепочек</w:t>
-      </w:r>
-      <w:r>
-        <w:t xml:space="preserve"> для проверки</w:t>
-      </w:r>
-      <w:r>
-        <w:t>.</w:t>
-      </w:r>
-      <w:r>
-        <w:t xml:space="preserve"> Результаты теста показаны на рисунк</w:t>
-      </w:r>
-      <w:r>
-        <w:t xml:space="preserve">ах </w:t>
-      </w:r>
-      <w:r>
-        <w:rPr>
-          <w:lang w:val="en-US"/>
-        </w:rPr>
-        <w:t>2</w:t>
-      </w:r>
-      <w:r>
-        <w:t xml:space="preserve">, </w:t>
-      </w:r>
-      <w:r>
-        <w:rPr>
-          <w:lang w:val="en-US"/>
-        </w:rPr>
-        <w:t>3</w:t>
-      </w:r>
-      <w:r>
-        <w:t xml:space="preserve">, </w:t>
-      </w:r>
-      <w:r>
-        <w:rPr>
-          <w:lang w:val="en-US"/>
-        </w:rPr>
-        <w:t>4</w:t>
-      </w:r>
-      <w:r>
-        <w:t xml:space="preserve">, </w:t>
-      </w:r>
-      <w:r>
-        <w:rPr>
-          <w:lang w:val="en-US"/>
-        </w:rPr>
-        <w:t>5</w:t>
-      </w:r>
-      <w:r>
-        <w:t xml:space="preserve">, </w:t>
-      </w:r>
-      <w:r>
-        <w:rPr>
-          <w:lang w:val="en-US"/>
-        </w:rPr>
-        <w:t>6</w:t>
-      </w:r>
-      <w:r>
-        <w:t xml:space="preserve"> и </w:t>
-      </w:r>
-      <w:r>
-        <w:rPr>
-          <w:lang w:val="en-US"/>
-        </w:rPr>
-        <w:t>7</w:t>
-      </w:r>
-      <w:r>
-        <w:t>.</w:t>
-      </w:r>
-    </w:p>
-    <w:p>
-      <w:pPr>
-        <w:pStyle w:val="af2"/>
-      </w:pPr>
-      <w:r>
-        <w:drawing>
-          <wp:inline distT="0" distB="0" distL="0" distR="0" wp14:anchorId="480F3024" wp14:editId="2E1ED7F0">
-            <wp:extent cx="6082030" cy="3164840"/>
-            <wp:effectExtent l="19050" t="19050" r="13970" b="16510"/>
-            <wp:docPr id="635124352" name="Рисунок 1" descr="Изображение выглядит как диаграмма, линия, текст&#10;&#10;Содержимое, созданное искусственным интеллектом, может быть неверным."/>
-            <wp:cNvGraphicFramePr>
-              <a:graphicFrameLocks xmlns:a="http://schemas.openxmlformats.org/drawingml/2006/main" noChangeAspect="1"/>
-            </wp:cNvGraphicFramePr>
-            <a:graphic xmlns:a="http://schemas.openxmlformats.org/drawingml/2006/main">
-              <a:graphicData uri="http://schemas.openxmlformats.org/drawingml/2006/picture">
-                <pic:pic xmlns:pic="http://schemas.openxmlformats.org/drawingml/2006/picture">
-                  <pic:nvPicPr>
-                    <pic:cNvPr id="635124352" name="Рисунок 1" descr="Изображение выглядит как диаграмма, линия, текст&#10;&#10;Содержимое, созданное искусственным интеллектом, может быть неверным."/>
-                    <pic:cNvPicPr/>
-                  </pic:nvPicPr>
-                  <pic:blipFill rotWithShape="1">
-                    <a:blip r:embed="rId9"/>
-                    <a:srcRect l="622"/>
-                    <a:stretch>
-                      <a:fillRect/>
-                    </a:stretch>
-                  </pic:blipFill>
-                  <pic:spPr bwMode="auto">
-                    <a:xfrm>
-                      <a:off x="0" y="0"/>
-                      <a:ext cx="6082030" cy="3164840"/>
-                    </a:xfrm>
-                    <a:prstGeom prst="rect">
-                      <a:avLst/>
-                    </a:prstGeom>
-                    <a:ln w="6350">
-                      <a:solidFill>
-                        <a:schemeClr val="tx1"/>
-                      </a:solidFill>
-                    </a:ln>
-                    <a:extLst>
-                      <a:ext uri="{53640926-AAD7-44D8-BBD7-CCE9431645EC}">
-                        <a14:shadowObscured xmlns:a14="http://schemas.microsoft.com/office/drawing/2010/main"/>
-                      </a:ext>
-                    </a:extLst>
-                  </pic:spPr>
-                </pic:pic>
-              </a:graphicData>
-            </a:graphic>
-          </wp:inline>
-        </w:drawing>
-      </w:r>
-    </w:p>
-    <w:p>
-      <w:pPr>
-        <w:pStyle w:val="af2"/>
-      </w:pPr>
-      <w:r>
-        <w:t xml:space="preserve">Рисунок </w:t>
-      </w:r>
-      <w:r>
-        <w:t>2</w:t>
-      </w:r>
-      <w:r>
-        <w:t xml:space="preserve"> – Тест для цепочки «</w:t>
-      </w:r>
-      <w:r>
-        <w:rPr>
-          <w:lang w:val="en-US"/>
-        </w:rPr>
-        <w:t>aabbaba</w:t>
-      </w:r>
-      <w:r>
-        <w:t>»</w:t>
-      </w:r>
-    </w:p>
-    <w:p>
-      <w:pPr>
-        <w:pStyle w:val="af2"/>
-        <w:rPr>
-          <w:lang w:val="en-US"/>
-        </w:rPr>
-      </w:pPr>
-      <w:r>
-        <w:lastRenderedPageBreak/>
-        <w:drawing>
-          <wp:inline distT="0" distB="0" distL="0" distR="0" wp14:anchorId="2905FC5F" wp14:editId="2DB81461">
-            <wp:extent cx="6120130" cy="3083560"/>
-            <wp:effectExtent l="19050" t="19050" r="13970" b="21590"/>
-            <wp:docPr id="1872926810" name="Рисунок 1" descr="Изображение выглядит как линия, диаграмма, круг&#10;&#10;Содержимое, созданное искусственным интеллектом, может быть неверным."/>
-            <wp:cNvGraphicFramePr>
-              <a:graphicFrameLocks xmlns:a="http://schemas.openxmlformats.org/drawingml/2006/main" noChangeAspect="1"/>
-            </wp:cNvGraphicFramePr>
-            <a:graphic xmlns:a="http://schemas.openxmlformats.org/drawingml/2006/main">
-              <a:graphicData uri="http://schemas.openxmlformats.org/drawingml/2006/picture">
-                <pic:pic xmlns:pic="http://schemas.openxmlformats.org/drawingml/2006/picture">
-                  <pic:nvPicPr>
-                    <pic:cNvPr id="1872926810" name="Рисунок 1" descr="Изображение выглядит как линия, диаграмма, круг&#10;&#10;Содержимое, созданное искусственным интеллектом, может быть неверным."/>
-                    <pic:cNvPicPr/>
-                  </pic:nvPicPr>
-                  <pic:blipFill>
-                    <a:blip r:embed="rId10"/>
-                    <a:stretch>
-                      <a:fillRect/>
-                    </a:stretch>
-                  </pic:blipFill>
-                  <pic:spPr>
-                    <a:xfrm>
-                      <a:off x="0" y="0"/>
-                      <a:ext cx="6120130" cy="3083560"/>
-                    </a:xfrm>
-                    <a:prstGeom prst="rect">
-                      <a:avLst/>
-                    </a:prstGeom>
-                    <a:ln w="6350">
-                      <a:solidFill>
-                        <a:schemeClr val="tx1"/>
-                      </a:solidFill>
-                    </a:ln>
-                  </pic:spPr>
-                </pic:pic>
-              </a:graphicData>
-            </a:graphic>
-          </wp:inline>
-        </w:drawing>
-      </w:r>
-    </w:p>
-    <w:p>
-      <w:pPr>
-        <w:pStyle w:val="af2"/>
-      </w:pPr>
-      <w:r>
-        <w:t xml:space="preserve">Рисунок </w:t>
-      </w:r>
-      <w:r>
-        <w:t>3</w:t>
-      </w:r>
-      <w:r>
-        <w:t xml:space="preserve"> – Тест для цепочки «</w:t>
-      </w:r>
-      <w:r>
-        <w:rPr>
-          <w:lang w:val="en-US"/>
-        </w:rPr>
-        <w:t>a</w:t>
-      </w:r>
-      <w:r>
-        <w:t>»</w:t>
-      </w:r>
-    </w:p>
-    <w:p>
-      <w:pPr>
-        <w:pStyle w:val="af2"/>
-      </w:pPr>
-    </w:p>
-    <w:p>
-      <w:pPr>
-        <w:pStyle w:val="af2"/>
-        <w:rPr>
-          <w:lang w:val="en-US"/>
-        </w:rPr>
-      </w:pPr>
-      <w:r>
-        <w:drawing>
-          <wp:inline distT="0" distB="0" distL="0" distR="0" wp14:anchorId="6731F430" wp14:editId="28C3C093">
-            <wp:extent cx="6120130" cy="3084195"/>
-            <wp:effectExtent l="19050" t="19050" r="13970" b="20955"/>
-            <wp:docPr id="1186522658" name="Рисунок 1" descr="Изображение выглядит как линия, диаграмма, круг&#10;&#10;Содержимое, созданное искусственным интеллектом, может быть неверным."/>
-            <wp:cNvGraphicFramePr>
-              <a:graphicFrameLocks xmlns:a="http://schemas.openxmlformats.org/drawingml/2006/main" noChangeAspect="1"/>
-            </wp:cNvGraphicFramePr>
-            <a:graphic xmlns:a="http://schemas.openxmlformats.org/drawingml/2006/main">
-              <a:graphicData uri="http://schemas.openxmlformats.org/drawingml/2006/picture">
-                <pic:pic xmlns:pic="http://schemas.openxmlformats.org/drawingml/2006/picture">
-                  <pic:nvPicPr>
-                    <pic:cNvPr id="1186522658" name="Рисунок 1" descr="Изображение выглядит как линия, диаграмма, круг&#10;&#10;Содержимое, созданное искусственным интеллектом, может быть неверным."/>
-                    <pic:cNvPicPr/>
-                  </pic:nvPicPr>
-                  <pic:blipFill>
-                    <a:blip r:embed="rId11"/>
-                    <a:stretch>
-                      <a:fillRect/>
-                    </a:stretch>
-                  </pic:blipFill>
-                  <pic:spPr>
-                    <a:xfrm>
-                      <a:off x="0" y="0"/>
-                      <a:ext cx="6120130" cy="3084195"/>
-                    </a:xfrm>
-                    <a:prstGeom prst="rect">
-                      <a:avLst/>
-                    </a:prstGeom>
-                    <a:ln w="6350">
-                      <a:solidFill>
-                        <a:schemeClr val="tx1"/>
-                      </a:solidFill>
-                    </a:ln>
-                  </pic:spPr>
-                </pic:pic>
-              </a:graphicData>
-            </a:graphic>
-          </wp:inline>
-        </w:drawing>
-      </w:r>
-    </w:p>
-    <w:p>
-      <w:pPr>
-        <w:pStyle w:val="af2"/>
-      </w:pPr>
-      <w:r>
-        <w:t xml:space="preserve">Рисунок </w:t>
-      </w:r>
-      <w:r>
-        <w:t>4</w:t>
-      </w:r>
-      <w:r>
-        <w:t xml:space="preserve"> – Тест для цепочки «</w:t>
-      </w:r>
-      <w:r>
-        <w:rPr>
-          <w:lang w:val="en-US"/>
-        </w:rPr>
-        <w:t>bababab</w:t>
-      </w:r>
-      <w:r>
-        <w:t>»</w:t>
-      </w:r>
-    </w:p>
-    <w:p>
-      <w:pPr>
-        <w:pStyle w:val="af2"/>
-      </w:pPr>
-    </w:p>
-    <w:p>
-      <w:pPr>
-        <w:pStyle w:val="af2"/>
-        <w:rPr>
-          <w:lang w:val="en-US"/>
-        </w:rPr>
-      </w:pPr>
-      <w:r>
-        <w:lastRenderedPageBreak/>
-        <w:drawing>
-          <wp:inline distT="0" distB="0" distL="0" distR="0" wp14:anchorId="085BBCF6" wp14:editId="2A429042">
-            <wp:extent cx="6120130" cy="3084195"/>
-            <wp:effectExtent l="19050" t="19050" r="13970" b="20955"/>
-            <wp:docPr id="1912936606" name="Рисунок 1" descr="Изображение выглядит как линия, диаграмма&#10;&#10;Содержимое, созданное искусственным интеллектом, может быть неверным."/>
-            <wp:cNvGraphicFramePr>
-              <a:graphicFrameLocks xmlns:a="http://schemas.openxmlformats.org/drawingml/2006/main" noChangeAspect="1"/>
-            </wp:cNvGraphicFramePr>
-            <a:graphic xmlns:a="http://schemas.openxmlformats.org/drawingml/2006/main">
-              <a:graphicData uri="http://schemas.openxmlformats.org/drawingml/2006/picture">
-                <pic:pic xmlns:pic="http://schemas.openxmlformats.org/drawingml/2006/picture">
-                  <pic:nvPicPr>
-                    <pic:cNvPr id="1912936606" name="Рисунок 1" descr="Изображение выглядит как линия, диаграмма&#10;&#10;Содержимое, созданное искусственным интеллектом, может быть неверным."/>
-                    <pic:cNvPicPr/>
-                  </pic:nvPicPr>
-                  <pic:blipFill>
-                    <a:blip r:embed="rId12"/>
-                    <a:stretch>
-                      <a:fillRect/>
-                    </a:stretch>
-                  </pic:blipFill>
-                  <pic:spPr>
-                    <a:xfrm>
-                      <a:off x="0" y="0"/>
-                      <a:ext cx="6120130" cy="3084195"/>
-                    </a:xfrm>
-                    <a:prstGeom prst="rect">
-                      <a:avLst/>
-                    </a:prstGeom>
-                    <a:ln w="6350">
-                      <a:solidFill>
-                        <a:schemeClr val="tx1"/>
-                      </a:solidFill>
-                    </a:ln>
-                  </pic:spPr>
-                </pic:pic>
-              </a:graphicData>
-            </a:graphic>
-          </wp:inline>
-        </w:drawing>
-      </w:r>
-    </w:p>
-    <w:p>
-      <w:pPr>
-        <w:pStyle w:val="af2"/>
-      </w:pPr>
-      <w:r>
-        <w:t xml:space="preserve">Рисунок </w:t>
-      </w:r>
-      <w:r>
-        <w:t>5</w:t>
-      </w:r>
-      <w:r>
-        <w:t xml:space="preserve"> – Тест для цепочки «</w:t>
-      </w:r>
-      <w:r>
-        <w:rPr>
-          <w:lang w:val="en-US"/>
-        </w:rPr>
-        <w:t>bbaaba</w:t>
-      </w:r>
-      <w:r>
-        <w:t>»</w:t>
-      </w:r>
-    </w:p>
-    <w:p>
-      <w:pPr>
-        <w:pStyle w:val="af2"/>
-      </w:pPr>
-    </w:p>
-    <w:p>
-      <w:pPr>
-        <w:pStyle w:val="af2"/>
-        <w:rPr>
-          <w:lang w:val="en-US"/>
-        </w:rPr>
-      </w:pPr>
-      <w:r>
-        <w:drawing>
-          <wp:inline distT="0" distB="0" distL="0" distR="0" wp14:anchorId="79211CDD" wp14:editId="3C6598E5">
-            <wp:extent cx="6120130" cy="3121025"/>
-            <wp:effectExtent l="19050" t="19050" r="13970" b="22225"/>
-            <wp:docPr id="1786345059" name="Рисунок 1" descr="Изображение выглядит как линия, диаграмма, круг&#10;&#10;Содержимое, созданное искусственным интеллектом, может быть неверным."/>
-            <wp:cNvGraphicFramePr>
-              <a:graphicFrameLocks xmlns:a="http://schemas.openxmlformats.org/drawingml/2006/main" noChangeAspect="1"/>
-            </wp:cNvGraphicFramePr>
-            <a:graphic xmlns:a="http://schemas.openxmlformats.org/drawingml/2006/main">
-              <a:graphicData uri="http://schemas.openxmlformats.org/drawingml/2006/picture">
-                <pic:pic xmlns:pic="http://schemas.openxmlformats.org/drawingml/2006/picture">
-                  <pic:nvPicPr>
-                    <pic:cNvPr id="1786345059" name="Рисунок 1" descr="Изображение выглядит как линия, диаграмма, круг&#10;&#10;Содержимое, созданное искусственным интеллектом, может быть неверным."/>
-                    <pic:cNvPicPr/>
-                  </pic:nvPicPr>
-                  <pic:blipFill>
-                    <a:blip r:embed="rId13"/>
-                    <a:stretch>
-                      <a:fillRect/>
-                    </a:stretch>
-                  </pic:blipFill>
-                  <pic:spPr>
-                    <a:xfrm>
-                      <a:off x="0" y="0"/>
-                      <a:ext cx="6120130" cy="3121025"/>
-                    </a:xfrm>
-                    <a:prstGeom prst="rect">
-                      <a:avLst/>
-                    </a:prstGeom>
-                    <a:ln w="6350">
-                      <a:solidFill>
-                        <a:schemeClr val="tx1"/>
-                      </a:solidFill>
-                    </a:ln>
-                  </pic:spPr>
-                </pic:pic>
-              </a:graphicData>
-            </a:graphic>
-          </wp:inline>
-        </w:drawing>
-      </w:r>
-    </w:p>
-    <w:p>
-      <w:pPr>
-        <w:pStyle w:val="af2"/>
-      </w:pPr>
-      <w:r>
-        <w:t xml:space="preserve">Рисунок </w:t>
-      </w:r>
-      <w:r>
-        <w:t>5</w:t>
-      </w:r>
-      <w:r>
-        <w:t xml:space="preserve"> – Тест для цепочки «</w:t>
-      </w:r>
-      <w:r>
-        <w:rPr>
-          <w:lang w:val="en-US"/>
-        </w:rPr>
-        <w:t>ab</w:t>
-      </w:r>
-      <w:r>
-        <w:t>»</w:t>
-      </w:r>
-    </w:p>
-    <w:p>
-      <w:pPr>
-        <w:pStyle w:val="af2"/>
-        <w:rPr>
-          <w:lang w:val="en-US"/>
-        </w:rPr>
-      </w:pPr>
-      <w:r>
-        <w:lastRenderedPageBreak/>
-        <w:drawing>
-          <wp:inline distT="0" distB="0" distL="0" distR="0" wp14:anchorId="60C7DC44" wp14:editId="21638990">
-            <wp:extent cx="6120130" cy="3251200"/>
-            <wp:effectExtent l="19050" t="19050" r="13970" b="25400"/>
-            <wp:docPr id="1676412720" name="Рисунок 1" descr="Изображение выглядит как линия, диаграмма, снимок экрана, текст&#10;&#10;Содержимое, созданное искусственным интеллектом, может быть неверным."/>
-            <wp:cNvGraphicFramePr>
-              <a:graphicFrameLocks xmlns:a="http://schemas.openxmlformats.org/drawingml/2006/main" noChangeAspect="1"/>
-            </wp:cNvGraphicFramePr>
-            <a:graphic xmlns:a="http://schemas.openxmlformats.org/drawingml/2006/main">
-              <a:graphicData uri="http://schemas.openxmlformats.org/drawingml/2006/picture">
-                <pic:pic xmlns:pic="http://schemas.openxmlformats.org/drawingml/2006/picture">
-                  <pic:nvPicPr>
-                    <pic:cNvPr id="1676412720" name="Рисунок 1" descr="Изображение выглядит как линия, диаграмма, снимок экрана, текст&#10;&#10;Содержимое, созданное искусственным интеллектом, может быть неверным."/>
-                    <pic:cNvPicPr/>
-                  </pic:nvPicPr>
-                  <pic:blipFill rotWithShape="1">
-                    <a:blip r:embed="rId14"/>
-                    <a:srcRect t="1443"/>
-                    <a:stretch>
-                      <a:fillRect/>
-                    </a:stretch>
-                  </pic:blipFill>
-                  <pic:spPr bwMode="auto">
-                    <a:xfrm>
-                      <a:off x="0" y="0"/>
-                      <a:ext cx="6120130" cy="3251200"/>
-                    </a:xfrm>
-                    <a:prstGeom prst="rect">
-                      <a:avLst/>
-                    </a:prstGeom>
-                    <a:ln w="6350">
-                      <a:solidFill>
-                        <a:schemeClr val="tx1"/>
-                      </a:solidFill>
-                    </a:ln>
-                    <a:extLst>
-                      <a:ext uri="{53640926-AAD7-44D8-BBD7-CCE9431645EC}">
-                        <a14:shadowObscured xmlns:a14="http://schemas.microsoft.com/office/drawing/2010/main"/>
-                      </a:ext>
-                    </a:extLst>
-                  </pic:spPr>
-                </pic:pic>
-              </a:graphicData>
-            </a:graphic>
-          </wp:inline>
-        </w:drawing>
-      </w:r>
-    </w:p>
-    <w:p>
-      <w:pPr>
-        <w:pStyle w:val="af2"/>
-      </w:pPr>
-      <w:r>
-        <w:t>Рисунок 7 – Тест для пустой строчки</w:t>
-      </w:r>
-    </w:p>
-    <w:p>
-      <w:pPr>
-        <w:pStyle w:val="afe"/>
-      </w:pPr>
-      <w:r>
-        <w:t xml:space="preserve">В итоге все тесты были успешно пройдены, и полученная </w:t>
-      </w:r>
-      <w:r>
-        <w:t xml:space="preserve">МТ правильно </w:t>
-      </w:r>
-      <w:r>
-        <w:t>определяет исходный язык.</w:t>
-      </w:r>
+      </w:pPr>
     </w:p>
     <w:p>
       <w:pPr>
@@ -2219,7 +1481,7 @@
                     <pic:cNvPicPr/>
                   </pic:nvPicPr>
                   <pic:blipFill>
-                    <a:blip r:embed="rId15"/>
+                    <a:blip r:embed="rId8"/>
                     <a:stretch>
                       <a:fillRect/>
                     </a:stretch>
@@ -2340,7 +1602,7 @@
                     <pic:cNvPicPr/>
                   </pic:nvPicPr>
                   <pic:blipFill>
-                    <a:blip r:embed="rId16"/>
+                    <a:blip r:embed="rId9"/>
                     <a:stretch>
                       <a:fillRect/>
                     </a:stretch>
@@ -2428,7 +1690,7 @@
                     <pic:cNvPicPr/>
                   </pic:nvPicPr>
                   <pic:blipFill>
-                    <a:blip r:embed="rId17"/>
+                    <a:blip r:embed="rId10"/>
                     <a:stretch>
                       <a:fillRect/>
                     </a:stretch>
@@ -2498,7 +1760,7 @@
                     <pic:cNvPicPr/>
                   </pic:nvPicPr>
                   <pic:blipFill>
-                    <a:blip r:embed="rId18"/>
+                    <a:blip r:embed="rId11"/>
                     <a:stretch>
                       <a:fillRect/>
                     </a:stretch>
@@ -2568,7 +1830,7 @@
                     <pic:cNvPicPr/>
                   </pic:nvPicPr>
                   <pic:blipFill>
-                    <a:blip r:embed="rId19"/>
+                    <a:blip r:embed="rId12"/>
                     <a:stretch>
                       <a:fillRect/>
                     </a:stretch>
@@ -2638,7 +1900,7 @@
                     <pic:cNvPicPr/>
                   </pic:nvPicPr>
                   <pic:blipFill>
-                    <a:blip r:embed="rId20"/>
+                    <a:blip r:embed="rId13"/>
                     <a:stretch>
                       <a:fillRect/>
                     </a:stretch>
@@ -2721,7 +1983,7 @@
                     <pic:cNvPicPr/>
                   </pic:nvPicPr>
                   <pic:blipFill>
-                    <a:blip r:embed="rId21"/>
+                    <a:blip r:embed="rId14"/>
                     <a:stretch>
                       <a:fillRect/>
                     </a:stretch>
@@ -2835,8 +2097,8 @@
       </w:r>
     </w:p>
     <w:sectPr>
-      <w:footerReference w:type="default" r:id="rId22"/>
-      <w:footerReference w:type="first" r:id="rId23"/>
+      <w:footerReference w:type="default" r:id="rId15"/>
+      <w:footerReference w:type="first" r:id="rId16"/>
       <w:pgSz w:w="11906" w:h="16838"/>
       <w:pgMar w:top="1134" w:right="567" w:bottom="1134" w:left="1701" w:header="0" w:footer="0" w:gutter="0"/>
       <w:cols w:space="708"/>
@@ -2848,7 +2110,7 @@
 </file>
 
 <file path=word/endnotes.xml><?xml version="1.0" encoding="utf-8"?>
-<w:endnotes xmlns:wpc="http://schemas.microsoft.com/office/word/2010/wordprocessingCanvas" xmlns:cx="http://schemas.microsoft.com/office/drawing/2014/chartex" xmlns:cx1="http://schemas.microsoft.com/office/drawing/2015/9/8/chartex" xmlns:cx2="http://schemas.microsoft.com/office/drawing/2015/10/21/chartex" xmlns:cx3="http://schemas.microsoft.com/office/drawing/2016/5/9/chartex" xmlns:cx4="http://schemas.microsoft.com/office/drawing/2016/5/10/chartex" xmlns:cx5="http://schemas.microsoft.com/office/drawing/2016/5/11/chartex" xmlns:cx6="http://schemas.microsoft.com/office/drawing/2016/5/12/chartex" xmlns:cx7="http://schemas.microsoft.com/office/drawing/2016/5/13/chartex" xmlns:cx8="http://schemas.microsoft.com/office/drawing/2016/5/14/chartex" xmlns:mc="http://schemas.openxmlformats.org/markup-compatibility/2006" xmlns:aink="http://schemas.microsoft.com/office/drawing/2016/ink" xmlns:am3d="http://schemas.microsoft.com/office/drawing/2017/model3d" xmlns:o="urn:schemas-microsoft-com:office:office" xmlns:oel="http://schemas.microsoft.com/office/2019/extlst" xmlns:r="http://schemas.openxmlformats.org/officeDocument/2006/relationships" xmlns:m="http://schemas.openxmlformats.org/officeDocument/2006/math" xmlns:v="urn:schemas-microsoft-com:vml" xmlns:wp14="http://schemas.microsoft.com/office/word/2010/wordprocessingDrawing" xmlns:wp="http://schemas.openxmlformats.org/drawingml/2006/wordprocessingDrawing" xmlns:w10="urn:schemas-microsoft-com:office:word" xmlns:w="http://schemas.openxmlformats.org/wordprocessingml/2006/main" xmlns:w14="http://schemas.microsoft.com/office/word/2010/wordml" xmlns:w15="http://schemas.microsoft.com/office/word/2012/wordml" xmlns:w16cex="http://schemas.microsoft.com/office/word/2018/wordml/cex" xmlns:w16cid="http://schemas.microsoft.com/office/word/2016/wordml/cid" xmlns:w16="http://schemas.microsoft.com/office/word/2018/wordml" xmlns:w16du="http://schemas.microsoft.com/office/word/2023/wordml/word16du" xmlns:w16sdtdh="http://schemas.microsoft.com/office/word/2020/wordml/sdtdatahash" xmlns:w16sdtfl="http://schemas.microsoft.com/office/word/2024/wordml/sdtformatlock" xmlns:w16se="http://schemas.microsoft.com/office/word/2015/wordml/symex" xmlns:wpg="http://schemas.microsoft.com/office/word/2010/wordprocessingGroup" xmlns:wpi="http://schemas.microsoft.com/office/word/2010/wordprocessingInk" xmlns:wne="http://schemas.microsoft.com/office/word/2006/wordml" xmlns:wps="http://schemas.microsoft.com/office/word/2010/wordprocessingShape" mc:Ignorable="w14 w15 w16se w16cid w16 w16cex w16sdtdh w16sdtfl w16du wp14">
+<w:endnotes xmlns:wpc="http://schemas.microsoft.com/office/word/2010/wordprocessingCanvas" xmlns:cx="http://schemas.microsoft.com/office/drawing/2014/chartex" xmlns:cx1="http://schemas.microsoft.com/office/drawing/2015/9/8/chartex" xmlns:cx2="http://schemas.microsoft.com/office/drawing/2015/10/21/chartex" xmlns:cx3="http://schemas.microsoft.com/office/drawing/2016/5/9/chartex" xmlns:cx4="http://schemas.microsoft.com/office/drawing/2016/5/10/chartex" xmlns:cx5="http://schemas.microsoft.com/office/drawing/2016/5/11/chartex" xmlns:cx6="http://schemas.microsoft.com/office/drawing/2016/5/12/chartex" xmlns:cx7="http://schemas.microsoft.com/office/drawing/2016/5/13/chartex" xmlns:cx8="http://schemas.microsoft.com/office/drawing/2016/5/14/chartex" xmlns:mc="http://schemas.openxmlformats.org/markup-compatibility/2006" xmlns:aink="http://schemas.microsoft.com/office/drawing/2016/ink" xmlns:am3d="http://schemas.microsoft.com/office/drawing/2017/model3d" xmlns:o="urn:schemas-microsoft-com:office:office" xmlns:r="http://schemas.openxmlformats.org/officeDocument/2006/relationships" xmlns:m="http://schemas.openxmlformats.org/officeDocument/2006/math" xmlns:v="urn:schemas-microsoft-com:vml" xmlns:wp14="http://schemas.microsoft.com/office/word/2010/wordprocessingDrawing" xmlns:wp="http://schemas.openxmlformats.org/drawingml/2006/wordprocessingDrawing" xmlns:w10="urn:schemas-microsoft-com:office:word" xmlns:w="http://schemas.openxmlformats.org/wordprocessingml/2006/main" xmlns:w14="http://schemas.microsoft.com/office/word/2010/wordml" xmlns:w15="http://schemas.microsoft.com/office/word/2012/wordml" xmlns:w16cex="http://schemas.microsoft.com/office/word/2018/wordml/cex" xmlns:w16cid="http://schemas.microsoft.com/office/word/2016/wordml/cid" xmlns:w16="http://schemas.microsoft.com/office/word/2018/wordml" xmlns:w16sdtdh="http://schemas.microsoft.com/office/word/2020/wordml/sdtdatahash" xmlns:w16se="http://schemas.microsoft.com/office/word/2015/wordml/symex" xmlns:wpg="http://schemas.microsoft.com/office/word/2010/wordprocessingGroup" xmlns:wpi="http://schemas.microsoft.com/office/word/2010/wordprocessingInk" xmlns:wne="http://schemas.microsoft.com/office/word/2006/wordml" xmlns:wps="http://schemas.microsoft.com/office/word/2010/wordprocessingShape" mc:Ignorable="w14 w15 w16se w16cid w16 w16cex w16sdtdh wp14">
   <w:endnote w:type="separator" w:id="-1">
     <w:p>
       <w:r>
@@ -2867,7 +2129,7 @@
 </file>
 
 <file path=word/footer1.xml><?xml version="1.0" encoding="utf-8"?>
-<w:ftr xmlns:wpc="http://schemas.microsoft.com/office/word/2010/wordprocessingCanvas" xmlns:cx="http://schemas.microsoft.com/office/drawing/2014/chartex" xmlns:cx1="http://schemas.microsoft.com/office/drawing/2015/9/8/chartex" xmlns:cx2="http://schemas.microsoft.com/office/drawing/2015/10/21/chartex" xmlns:cx3="http://schemas.microsoft.com/office/drawing/2016/5/9/chartex" xmlns:cx4="http://schemas.microsoft.com/office/drawing/2016/5/10/chartex" xmlns:cx5="http://schemas.microsoft.com/office/drawing/2016/5/11/chartex" xmlns:cx6="http://schemas.microsoft.com/office/drawing/2016/5/12/chartex" xmlns:cx7="http://schemas.microsoft.com/office/drawing/2016/5/13/chartex" xmlns:cx8="http://schemas.microsoft.com/office/drawing/2016/5/14/chartex" xmlns:mc="http://schemas.openxmlformats.org/markup-compatibility/2006" xmlns:aink="http://schemas.microsoft.com/office/drawing/2016/ink" xmlns:am3d="http://schemas.microsoft.com/office/drawing/2017/model3d" xmlns:o="urn:schemas-microsoft-com:office:office" xmlns:oel="http://schemas.microsoft.com/office/2019/extlst" xmlns:r="http://schemas.openxmlformats.org/officeDocument/2006/relationships" xmlns:m="http://schemas.openxmlformats.org/officeDocument/2006/math" xmlns:v="urn:schemas-microsoft-com:vml" xmlns:wp14="http://schemas.microsoft.com/office/word/2010/wordprocessingDrawing" xmlns:wp="http://schemas.openxmlformats.org/drawingml/2006/wordprocessingDrawing" xmlns:w10="urn:schemas-microsoft-com:office:word" xmlns:w="http://schemas.openxmlformats.org/wordprocessingml/2006/main" xmlns:w14="http://schemas.microsoft.com/office/word/2010/wordml" xmlns:w15="http://schemas.microsoft.com/office/word/2012/wordml" xmlns:w16cex="http://schemas.microsoft.com/office/word/2018/wordml/cex" xmlns:w16cid="http://schemas.microsoft.com/office/word/2016/wordml/cid" xmlns:w16="http://schemas.microsoft.com/office/word/2018/wordml" xmlns:w16du="http://schemas.microsoft.com/office/word/2023/wordml/word16du" xmlns:w16sdtdh="http://schemas.microsoft.com/office/word/2020/wordml/sdtdatahash" xmlns:w16sdtfl="http://schemas.microsoft.com/office/word/2024/wordml/sdtformatlock" xmlns:w16se="http://schemas.microsoft.com/office/word/2015/wordml/symex" xmlns:wpg="http://schemas.microsoft.com/office/word/2010/wordprocessingGroup" xmlns:wpi="http://schemas.microsoft.com/office/word/2010/wordprocessingInk" xmlns:wne="http://schemas.microsoft.com/office/word/2006/wordml" xmlns:wps="http://schemas.microsoft.com/office/word/2010/wordprocessingShape" mc:Ignorable="w14 w15 w16se w16cid w16 w16cex w16sdtdh w16sdtfl w16du wp14">
+<w:ftr xmlns:wpc="http://schemas.microsoft.com/office/word/2010/wordprocessingCanvas" xmlns:cx="http://schemas.microsoft.com/office/drawing/2014/chartex" xmlns:cx1="http://schemas.microsoft.com/office/drawing/2015/9/8/chartex" xmlns:cx2="http://schemas.microsoft.com/office/drawing/2015/10/21/chartex" xmlns:cx3="http://schemas.microsoft.com/office/drawing/2016/5/9/chartex" xmlns:cx4="http://schemas.microsoft.com/office/drawing/2016/5/10/chartex" xmlns:cx5="http://schemas.microsoft.com/office/drawing/2016/5/11/chartex" xmlns:cx6="http://schemas.microsoft.com/office/drawing/2016/5/12/chartex" xmlns:cx7="http://schemas.microsoft.com/office/drawing/2016/5/13/chartex" xmlns:cx8="http://schemas.microsoft.com/office/drawing/2016/5/14/chartex" xmlns:mc="http://schemas.openxmlformats.org/markup-compatibility/2006" xmlns:aink="http://schemas.microsoft.com/office/drawing/2016/ink" xmlns:am3d="http://schemas.microsoft.com/office/drawing/2017/model3d" xmlns:o="urn:schemas-microsoft-com:office:office" xmlns:r="http://schemas.openxmlformats.org/officeDocument/2006/relationships" xmlns:m="http://schemas.openxmlformats.org/officeDocument/2006/math" xmlns:v="urn:schemas-microsoft-com:vml" xmlns:wp14="http://schemas.microsoft.com/office/word/2010/wordprocessingDrawing" xmlns:wp="http://schemas.openxmlformats.org/drawingml/2006/wordprocessingDrawing" xmlns:w10="urn:schemas-microsoft-com:office:word" xmlns:w="http://schemas.openxmlformats.org/wordprocessingml/2006/main" xmlns:w14="http://schemas.microsoft.com/office/word/2010/wordml" xmlns:w15="http://schemas.microsoft.com/office/word/2012/wordml" xmlns:w16cex="http://schemas.microsoft.com/office/word/2018/wordml/cex" xmlns:w16cid="http://schemas.microsoft.com/office/word/2016/wordml/cid" xmlns:w16="http://schemas.microsoft.com/office/word/2018/wordml" xmlns:w16sdtdh="http://schemas.microsoft.com/office/word/2020/wordml/sdtdatahash" xmlns:w16se="http://schemas.microsoft.com/office/word/2015/wordml/symex" xmlns:wpg="http://schemas.microsoft.com/office/word/2010/wordprocessingGroup" xmlns:wpi="http://schemas.microsoft.com/office/word/2010/wordprocessingInk" xmlns:wne="http://schemas.microsoft.com/office/word/2006/wordml" xmlns:wps="http://schemas.microsoft.com/office/word/2010/wordprocessingShape" mc:Ignorable="w14 w15 w16se w16cid w16 w16cex w16sdtdh wp14">
   <w:sdt>
     <w:sdtPr>
       <w:id w:val="83233766"/>
@@ -2876,6 +2138,7 @@
         <w:docPartUnique/>
       </w:docPartObj>
     </w:sdtPr>
+    <w:sdtEndPr/>
     <w:sdtContent>
       <w:p>
         <w:pPr>
@@ -2910,7 +2173,7 @@
 </file>
 
 <file path=word/footer2.xml><?xml version="1.0" encoding="utf-8"?>
-<w:ftr xmlns:wpc="http://schemas.microsoft.com/office/word/2010/wordprocessingCanvas" xmlns:cx="http://schemas.microsoft.com/office/drawing/2014/chartex" xmlns:cx1="http://schemas.microsoft.com/office/drawing/2015/9/8/chartex" xmlns:cx2="http://schemas.microsoft.com/office/drawing/2015/10/21/chartex" xmlns:cx3="http://schemas.microsoft.com/office/drawing/2016/5/9/chartex" xmlns:cx4="http://schemas.microsoft.com/office/drawing/2016/5/10/chartex" xmlns:cx5="http://schemas.microsoft.com/office/drawing/2016/5/11/chartex" xmlns:cx6="http://schemas.microsoft.com/office/drawing/2016/5/12/chartex" xmlns:cx7="http://schemas.microsoft.com/office/drawing/2016/5/13/chartex" xmlns:cx8="http://schemas.microsoft.com/office/drawing/2016/5/14/chartex" xmlns:mc="http://schemas.openxmlformats.org/markup-compatibility/2006" xmlns:aink="http://schemas.microsoft.com/office/drawing/2016/ink" xmlns:am3d="http://schemas.microsoft.com/office/drawing/2017/model3d" xmlns:o="urn:schemas-microsoft-com:office:office" xmlns:oel="http://schemas.microsoft.com/office/2019/extlst" xmlns:r="http://schemas.openxmlformats.org/officeDocument/2006/relationships" xmlns:m="http://schemas.openxmlformats.org/officeDocument/2006/math" xmlns:v="urn:schemas-microsoft-com:vml" xmlns:wp14="http://schemas.microsoft.com/office/word/2010/wordprocessingDrawing" xmlns:wp="http://schemas.openxmlformats.org/drawingml/2006/wordprocessingDrawing" xmlns:w10="urn:schemas-microsoft-com:office:word" xmlns:w="http://schemas.openxmlformats.org/wordprocessingml/2006/main" xmlns:w14="http://schemas.microsoft.com/office/word/2010/wordml" xmlns:w15="http://schemas.microsoft.com/office/word/2012/wordml" xmlns:w16cex="http://schemas.microsoft.com/office/word/2018/wordml/cex" xmlns:w16cid="http://schemas.microsoft.com/office/word/2016/wordml/cid" xmlns:w16="http://schemas.microsoft.com/office/word/2018/wordml" xmlns:w16du="http://schemas.microsoft.com/office/word/2023/wordml/word16du" xmlns:w16sdtdh="http://schemas.microsoft.com/office/word/2020/wordml/sdtdatahash" xmlns:w16sdtfl="http://schemas.microsoft.com/office/word/2024/wordml/sdtformatlock" xmlns:w16se="http://schemas.microsoft.com/office/word/2015/wordml/symex" xmlns:wpg="http://schemas.microsoft.com/office/word/2010/wordprocessingGroup" xmlns:wpi="http://schemas.microsoft.com/office/word/2010/wordprocessingInk" xmlns:wne="http://schemas.microsoft.com/office/word/2006/wordml" xmlns:wps="http://schemas.microsoft.com/office/word/2010/wordprocessingShape" mc:Ignorable="w14 w15 w16se w16cid w16 w16cex w16sdtdh w16sdtfl w16du wp14">
+<w:ftr xmlns:wpc="http://schemas.microsoft.com/office/word/2010/wordprocessingCanvas" xmlns:cx="http://schemas.microsoft.com/office/drawing/2014/chartex" xmlns:cx1="http://schemas.microsoft.com/office/drawing/2015/9/8/chartex" xmlns:cx2="http://schemas.microsoft.com/office/drawing/2015/10/21/chartex" xmlns:cx3="http://schemas.microsoft.com/office/drawing/2016/5/9/chartex" xmlns:cx4="http://schemas.microsoft.com/office/drawing/2016/5/10/chartex" xmlns:cx5="http://schemas.microsoft.com/office/drawing/2016/5/11/chartex" xmlns:cx6="http://schemas.microsoft.com/office/drawing/2016/5/12/chartex" xmlns:cx7="http://schemas.microsoft.com/office/drawing/2016/5/13/chartex" xmlns:cx8="http://schemas.microsoft.com/office/drawing/2016/5/14/chartex" xmlns:mc="http://schemas.openxmlformats.org/markup-compatibility/2006" xmlns:aink="http://schemas.microsoft.com/office/drawing/2016/ink" xmlns:am3d="http://schemas.microsoft.com/office/drawing/2017/model3d" xmlns:o="urn:schemas-microsoft-com:office:office" xmlns:r="http://schemas.openxmlformats.org/officeDocument/2006/relationships" xmlns:m="http://schemas.openxmlformats.org/officeDocument/2006/math" xmlns:v="urn:schemas-microsoft-com:vml" xmlns:wp14="http://schemas.microsoft.com/office/word/2010/wordprocessingDrawing" xmlns:wp="http://schemas.openxmlformats.org/drawingml/2006/wordprocessingDrawing" xmlns:w10="urn:schemas-microsoft-com:office:word" xmlns:w="http://schemas.openxmlformats.org/wordprocessingml/2006/main" xmlns:w14="http://schemas.microsoft.com/office/word/2010/wordml" xmlns:w15="http://schemas.microsoft.com/office/word/2012/wordml" xmlns:w16cex="http://schemas.microsoft.com/office/word/2018/wordml/cex" xmlns:w16cid="http://schemas.microsoft.com/office/word/2016/wordml/cid" xmlns:w16="http://schemas.microsoft.com/office/word/2018/wordml" xmlns:w16sdtdh="http://schemas.microsoft.com/office/word/2020/wordml/sdtdatahash" xmlns:w16se="http://schemas.microsoft.com/office/word/2015/wordml/symex" xmlns:wpg="http://schemas.microsoft.com/office/word/2010/wordprocessingGroup" xmlns:wpi="http://schemas.microsoft.com/office/word/2010/wordprocessingInk" xmlns:wne="http://schemas.microsoft.com/office/word/2006/wordml" xmlns:wps="http://schemas.microsoft.com/office/word/2010/wordprocessingShape" mc:Ignorable="w14 w15 w16se w16cid w16 w16cex w16sdtdh wp14">
   <w:p>
     <w:pPr>
       <w:pStyle w:val="ac"/>
@@ -2921,7 +2184,7 @@
 </file>
 
 <file path=word/footnotes.xml><?xml version="1.0" encoding="utf-8"?>
-<w:footnotes xmlns:wpc="http://schemas.microsoft.com/office/word/2010/wordprocessingCanvas" xmlns:cx="http://schemas.microsoft.com/office/drawing/2014/chartex" xmlns:cx1="http://schemas.microsoft.com/office/drawing/2015/9/8/chartex" xmlns:cx2="http://schemas.microsoft.com/office/drawing/2015/10/21/chartex" xmlns:cx3="http://schemas.microsoft.com/office/drawing/2016/5/9/chartex" xmlns:cx4="http://schemas.microsoft.com/office/drawing/2016/5/10/chartex" xmlns:cx5="http://schemas.microsoft.com/office/drawing/2016/5/11/chartex" xmlns:cx6="http://schemas.microsoft.com/office/drawing/2016/5/12/chartex" xmlns:cx7="http://schemas.microsoft.com/office/drawing/2016/5/13/chartex" xmlns:cx8="http://schemas.microsoft.com/office/drawing/2016/5/14/chartex" xmlns:mc="http://schemas.openxmlformats.org/markup-compatibility/2006" xmlns:aink="http://schemas.microsoft.com/office/drawing/2016/ink" xmlns:am3d="http://schemas.microsoft.com/office/drawing/2017/model3d" xmlns:o="urn:schemas-microsoft-com:office:office" xmlns:oel="http://schemas.microsoft.com/office/2019/extlst" xmlns:r="http://schemas.openxmlformats.org/officeDocument/2006/relationships" xmlns:m="http://schemas.openxmlformats.org/officeDocument/2006/math" xmlns:v="urn:schemas-microsoft-com:vml" xmlns:wp14="http://schemas.microsoft.com/office/word/2010/wordprocessingDrawing" xmlns:wp="http://schemas.openxmlformats.org/drawingml/2006/wordprocessingDrawing" xmlns:w10="urn:schemas-microsoft-com:office:word" xmlns:w="http://schemas.openxmlformats.org/wordprocessingml/2006/main" xmlns:w14="http://schemas.microsoft.com/office/word/2010/wordml" xmlns:w15="http://schemas.microsoft.com/office/word/2012/wordml" xmlns:w16cex="http://schemas.microsoft.com/office/word/2018/wordml/cex" xmlns:w16cid="http://schemas.microsoft.com/office/word/2016/wordml/cid" xmlns:w16="http://schemas.microsoft.com/office/word/2018/wordml" xmlns:w16du="http://schemas.microsoft.com/office/word/2023/wordml/word16du" xmlns:w16sdtdh="http://schemas.microsoft.com/office/word/2020/wordml/sdtdatahash" xmlns:w16sdtfl="http://schemas.microsoft.com/office/word/2024/wordml/sdtformatlock" xmlns:w16se="http://schemas.microsoft.com/office/word/2015/wordml/symex" xmlns:wpg="http://schemas.microsoft.com/office/word/2010/wordprocessingGroup" xmlns:wpi="http://schemas.microsoft.com/office/word/2010/wordprocessingInk" xmlns:wne="http://schemas.microsoft.com/office/word/2006/wordml" xmlns:wps="http://schemas.microsoft.com/office/word/2010/wordprocessingShape" mc:Ignorable="w14 w15 w16se w16cid w16 w16cex w16sdtdh w16sdtfl w16du wp14">
+<w:footnotes xmlns:wpc="http://schemas.microsoft.com/office/word/2010/wordprocessingCanvas" xmlns:cx="http://schemas.microsoft.com/office/drawing/2014/chartex" xmlns:cx1="http://schemas.microsoft.com/office/drawing/2015/9/8/chartex" xmlns:cx2="http://schemas.microsoft.com/office/drawing/2015/10/21/chartex" xmlns:cx3="http://schemas.microsoft.com/office/drawing/2016/5/9/chartex" xmlns:cx4="http://schemas.microsoft.com/office/drawing/2016/5/10/chartex" xmlns:cx5="http://schemas.microsoft.com/office/drawing/2016/5/11/chartex" xmlns:cx6="http://schemas.microsoft.com/office/drawing/2016/5/12/chartex" xmlns:cx7="http://schemas.microsoft.com/office/drawing/2016/5/13/chartex" xmlns:cx8="http://schemas.microsoft.com/office/drawing/2016/5/14/chartex" xmlns:mc="http://schemas.openxmlformats.org/markup-compatibility/2006" xmlns:aink="http://schemas.microsoft.com/office/drawing/2016/ink" xmlns:am3d="http://schemas.microsoft.com/office/drawing/2017/model3d" xmlns:o="urn:schemas-microsoft-com:office:office" xmlns:r="http://schemas.openxmlformats.org/officeDocument/2006/relationships" xmlns:m="http://schemas.openxmlformats.org/officeDocument/2006/math" xmlns:v="urn:schemas-microsoft-com:vml" xmlns:wp14="http://schemas.microsoft.com/office/word/2010/wordprocessingDrawing" xmlns:wp="http://schemas.openxmlformats.org/drawingml/2006/wordprocessingDrawing" xmlns:w10="urn:schemas-microsoft-com:office:word" xmlns:w="http://schemas.openxmlformats.org/wordprocessingml/2006/main" xmlns:w14="http://schemas.microsoft.com/office/word/2010/wordml" xmlns:w15="http://schemas.microsoft.com/office/word/2012/wordml" xmlns:w16cex="http://schemas.microsoft.com/office/word/2018/wordml/cex" xmlns:w16cid="http://schemas.microsoft.com/office/word/2016/wordml/cid" xmlns:w16="http://schemas.microsoft.com/office/word/2018/wordml" xmlns:w16sdtdh="http://schemas.microsoft.com/office/word/2020/wordml/sdtdatahash" xmlns:w16se="http://schemas.microsoft.com/office/word/2015/wordml/symex" xmlns:wpg="http://schemas.microsoft.com/office/word/2010/wordprocessingGroup" xmlns:wpi="http://schemas.microsoft.com/office/word/2010/wordprocessingInk" xmlns:wne="http://schemas.microsoft.com/office/word/2006/wordml" xmlns:wps="http://schemas.microsoft.com/office/word/2010/wordprocessingShape" mc:Ignorable="w14 w15 w16se w16cid w16 w16cex w16sdtdh wp14">
   <w:footnote w:type="separator" w:id="-1">
     <w:p>
       <w:r>
@@ -2940,7 +2203,7 @@
 </file>
 
 <file path=word/numbering.xml><?xml version="1.0" encoding="utf-8"?>
-<w:numbering xmlns:wpc="http://schemas.microsoft.com/office/word/2010/wordprocessingCanvas" xmlns:cx="http://schemas.microsoft.com/office/drawing/2014/chartex" xmlns:cx1="http://schemas.microsoft.com/office/drawing/2015/9/8/chartex" xmlns:cx2="http://schemas.microsoft.com/office/drawing/2015/10/21/chartex" xmlns:cx3="http://schemas.microsoft.com/office/drawing/2016/5/9/chartex" xmlns:cx4="http://schemas.microsoft.com/office/drawing/2016/5/10/chartex" xmlns:cx5="http://schemas.microsoft.com/office/drawing/2016/5/11/chartex" xmlns:cx6="http://schemas.microsoft.com/office/drawing/2016/5/12/chartex" xmlns:cx7="http://schemas.microsoft.com/office/drawing/2016/5/13/chartex" xmlns:cx8="http://schemas.microsoft.com/office/drawing/2016/5/14/chartex" xmlns:mc="http://schemas.openxmlformats.org/markup-compatibility/2006" xmlns:aink="http://schemas.microsoft.com/office/drawing/2016/ink" xmlns:am3d="http://schemas.microsoft.com/office/drawing/2017/model3d" xmlns:o="urn:schemas-microsoft-com:office:office" xmlns:oel="http://schemas.microsoft.com/office/2019/extlst" xmlns:r="http://schemas.openxmlformats.org/officeDocument/2006/relationships" xmlns:m="http://schemas.openxmlformats.org/officeDocument/2006/math" xmlns:v="urn:schemas-microsoft-com:vml" xmlns:wp14="http://schemas.microsoft.com/office/word/2010/wordprocessingDrawing" xmlns:wp="http://schemas.openxmlformats.org/drawingml/2006/wordprocessingDrawing" xmlns:w10="urn:schemas-microsoft-com:office:word" xmlns:w="http://schemas.openxmlformats.org/wordprocessingml/2006/main" xmlns:w14="http://schemas.microsoft.com/office/word/2010/wordml" xmlns:w15="http://schemas.microsoft.com/office/word/2012/wordml" xmlns:w16cex="http://schemas.microsoft.com/office/word/2018/wordml/cex" xmlns:w16cid="http://schemas.microsoft.com/office/word/2016/wordml/cid" xmlns:w16="http://schemas.microsoft.com/office/word/2018/wordml" xmlns:w16du="http://schemas.microsoft.com/office/word/2023/wordml/word16du" xmlns:w16sdtdh="http://schemas.microsoft.com/office/word/2020/wordml/sdtdatahash" xmlns:w16sdtfl="http://schemas.microsoft.com/office/word/2024/wordml/sdtformatlock" xmlns:w16se="http://schemas.microsoft.com/office/word/2015/wordml/symex" xmlns:wpg="http://schemas.microsoft.com/office/word/2010/wordprocessingGroup" xmlns:wpi="http://schemas.microsoft.com/office/word/2010/wordprocessingInk" xmlns:wne="http://schemas.microsoft.com/office/word/2006/wordml" xmlns:wps="http://schemas.microsoft.com/office/word/2010/wordprocessingShape" mc:Ignorable="w14 w15 w16se w16cid w16 w16cex w16sdtdh w16sdtfl w16du wp14">
+<w:numbering xmlns:wpc="http://schemas.microsoft.com/office/word/2010/wordprocessingCanvas" xmlns:cx="http://schemas.microsoft.com/office/drawing/2014/chartex" xmlns:cx1="http://schemas.microsoft.com/office/drawing/2015/9/8/chartex" xmlns:cx2="http://schemas.microsoft.com/office/drawing/2015/10/21/chartex" xmlns:cx3="http://schemas.microsoft.com/office/drawing/2016/5/9/chartex" xmlns:cx4="http://schemas.microsoft.com/office/drawing/2016/5/10/chartex" xmlns:cx5="http://schemas.microsoft.com/office/drawing/2016/5/11/chartex" xmlns:cx6="http://schemas.microsoft.com/office/drawing/2016/5/12/chartex" xmlns:cx7="http://schemas.microsoft.com/office/drawing/2016/5/13/chartex" xmlns:cx8="http://schemas.microsoft.com/office/drawing/2016/5/14/chartex" xmlns:mc="http://schemas.openxmlformats.org/markup-compatibility/2006" xmlns:aink="http://schemas.microsoft.com/office/drawing/2016/ink" xmlns:am3d="http://schemas.microsoft.com/office/drawing/2017/model3d" xmlns:o="urn:schemas-microsoft-com:office:office" xmlns:r="http://schemas.openxmlformats.org/officeDocument/2006/relationships" xmlns:m="http://schemas.openxmlformats.org/officeDocument/2006/math" xmlns:v="urn:schemas-microsoft-com:vml" xmlns:wp14="http://schemas.microsoft.com/office/word/2010/wordprocessingDrawing" xmlns:wp="http://schemas.openxmlformats.org/drawingml/2006/wordprocessingDrawing" xmlns:w10="urn:schemas-microsoft-com:office:word" xmlns:w="http://schemas.openxmlformats.org/wordprocessingml/2006/main" xmlns:w14="http://schemas.microsoft.com/office/word/2010/wordml" xmlns:w15="http://schemas.microsoft.com/office/word/2012/wordml" xmlns:w16cex="http://schemas.microsoft.com/office/word/2018/wordml/cex" xmlns:w16cid="http://schemas.microsoft.com/office/word/2016/wordml/cid" xmlns:w16="http://schemas.microsoft.com/office/word/2018/wordml" xmlns:w16sdtdh="http://schemas.microsoft.com/office/word/2020/wordml/sdtdatahash" xmlns:w16se="http://schemas.microsoft.com/office/word/2015/wordml/symex" xmlns:wpg="http://schemas.microsoft.com/office/word/2010/wordprocessingGroup" xmlns:wpi="http://schemas.microsoft.com/office/word/2010/wordprocessingInk" xmlns:wne="http://schemas.microsoft.com/office/word/2006/wordml" xmlns:wps="http://schemas.microsoft.com/office/word/2010/wordprocessingShape" mc:Ignorable="w14 w15 w16se w16cid w16 w16cex w16sdtdh wp14">
   <w:abstractNum w:abstractNumId="0" w15:restartNumberingAfterBreak="0">
     <w:nsid w:val="02FB0762"/>
     <w:multiLevelType w:val="hybridMultilevel"/>
@@ -8207,40 +7470,40 @@
       </w:rPr>
     </w:lvl>
   </w:abstractNum>
-  <w:num w:numId="1" w16cid:durableId="1743527154">
+  <w:num w:numId="1">
     <w:abstractNumId w:val="30"/>
   </w:num>
-  <w:num w:numId="2" w16cid:durableId="713116118">
+  <w:num w:numId="2">
     <w:abstractNumId w:val="11"/>
   </w:num>
-  <w:num w:numId="3" w16cid:durableId="1404794433">
+  <w:num w:numId="3">
     <w:abstractNumId w:val="0"/>
   </w:num>
-  <w:num w:numId="4" w16cid:durableId="203444260">
+  <w:num w:numId="4">
     <w:abstractNumId w:val="29"/>
   </w:num>
-  <w:num w:numId="5" w16cid:durableId="1495340761">
+  <w:num w:numId="5">
     <w:abstractNumId w:val="31"/>
   </w:num>
-  <w:num w:numId="6" w16cid:durableId="108745685">
+  <w:num w:numId="6">
     <w:abstractNumId w:val="22"/>
   </w:num>
-  <w:num w:numId="7" w16cid:durableId="2020041095">
+  <w:num w:numId="7">
     <w:abstractNumId w:val="27"/>
   </w:num>
-  <w:num w:numId="8" w16cid:durableId="1533035848">
+  <w:num w:numId="8">
     <w:abstractNumId w:val="41"/>
   </w:num>
-  <w:num w:numId="9" w16cid:durableId="1155998694">
+  <w:num w:numId="9">
     <w:abstractNumId w:val="16"/>
   </w:num>
-  <w:num w:numId="10" w16cid:durableId="1550342876">
+  <w:num w:numId="10">
     <w:abstractNumId w:val="13"/>
   </w:num>
-  <w:num w:numId="11" w16cid:durableId="485170898">
+  <w:num w:numId="11">
     <w:abstractNumId w:val="37"/>
   </w:num>
-  <w:num w:numId="12" w16cid:durableId="1525703707">
+  <w:num w:numId="12">
     <w:abstractNumId w:val="11"/>
     <w:lvlOverride w:ilvl="0">
       <w:startOverride w:val="3"/>
@@ -8249,118 +7512,118 @@
       <w:startOverride w:val="2"/>
     </w:lvlOverride>
   </w:num>
-  <w:num w:numId="13" w16cid:durableId="445731045">
+  <w:num w:numId="13">
     <w:abstractNumId w:val="25"/>
   </w:num>
-  <w:num w:numId="14" w16cid:durableId="1888640714">
+  <w:num w:numId="14">
     <w:abstractNumId w:val="38"/>
   </w:num>
-  <w:num w:numId="15" w16cid:durableId="2128768053">
+  <w:num w:numId="15">
     <w:abstractNumId w:val="5"/>
   </w:num>
-  <w:num w:numId="16" w16cid:durableId="1535117145">
+  <w:num w:numId="16">
     <w:abstractNumId w:val="21"/>
   </w:num>
-  <w:num w:numId="17" w16cid:durableId="1272251003">
+  <w:num w:numId="17">
     <w:abstractNumId w:val="43"/>
   </w:num>
-  <w:num w:numId="18" w16cid:durableId="1665936502">
+  <w:num w:numId="18">
     <w:abstractNumId w:val="2"/>
   </w:num>
-  <w:num w:numId="19" w16cid:durableId="984353486">
+  <w:num w:numId="19">
     <w:abstractNumId w:val="28"/>
   </w:num>
-  <w:num w:numId="20" w16cid:durableId="1560821294">
+  <w:num w:numId="20">
     <w:abstractNumId w:val="24"/>
   </w:num>
-  <w:num w:numId="21" w16cid:durableId="778378834">
+  <w:num w:numId="21">
     <w:abstractNumId w:val="3"/>
   </w:num>
-  <w:num w:numId="22" w16cid:durableId="1384208440">
+  <w:num w:numId="22">
     <w:abstractNumId w:val="14"/>
   </w:num>
-  <w:num w:numId="23" w16cid:durableId="1730029861">
+  <w:num w:numId="23">
     <w:abstractNumId w:val="1"/>
   </w:num>
-  <w:num w:numId="24" w16cid:durableId="686365597">
+  <w:num w:numId="24">
     <w:abstractNumId w:val="18"/>
   </w:num>
-  <w:num w:numId="25" w16cid:durableId="1281036278">
+  <w:num w:numId="25">
     <w:abstractNumId w:val="20"/>
   </w:num>
-  <w:num w:numId="26" w16cid:durableId="651450826">
+  <w:num w:numId="26">
     <w:abstractNumId w:val="7"/>
   </w:num>
-  <w:num w:numId="27" w16cid:durableId="1399942443">
+  <w:num w:numId="27">
     <w:abstractNumId w:val="6"/>
   </w:num>
-  <w:num w:numId="28" w16cid:durableId="442968366">
+  <w:num w:numId="28">
     <w:abstractNumId w:val="10"/>
   </w:num>
-  <w:num w:numId="29" w16cid:durableId="542059451">
+  <w:num w:numId="29">
     <w:abstractNumId w:val="45"/>
   </w:num>
-  <w:num w:numId="30" w16cid:durableId="330183567">
+  <w:num w:numId="30">
     <w:abstractNumId w:val="35"/>
   </w:num>
-  <w:num w:numId="31" w16cid:durableId="1653871274">
+  <w:num w:numId="31">
     <w:abstractNumId w:val="12"/>
   </w:num>
-  <w:num w:numId="32" w16cid:durableId="1565942803">
+  <w:num w:numId="32">
     <w:abstractNumId w:val="46"/>
   </w:num>
-  <w:num w:numId="33" w16cid:durableId="751468419">
+  <w:num w:numId="33">
     <w:abstractNumId w:val="39"/>
   </w:num>
-  <w:num w:numId="34" w16cid:durableId="1829904005">
+  <w:num w:numId="34">
     <w:abstractNumId w:val="48"/>
   </w:num>
-  <w:num w:numId="35" w16cid:durableId="1254166098">
+  <w:num w:numId="35">
     <w:abstractNumId w:val="44"/>
   </w:num>
-  <w:num w:numId="36" w16cid:durableId="844519114">
+  <w:num w:numId="36">
     <w:abstractNumId w:val="9"/>
   </w:num>
-  <w:num w:numId="37" w16cid:durableId="1314798031">
+  <w:num w:numId="37">
     <w:abstractNumId w:val="40"/>
   </w:num>
-  <w:num w:numId="38" w16cid:durableId="353849803">
+  <w:num w:numId="38">
     <w:abstractNumId w:val="36"/>
   </w:num>
-  <w:num w:numId="39" w16cid:durableId="1107774144">
+  <w:num w:numId="39">
     <w:abstractNumId w:val="34"/>
   </w:num>
-  <w:num w:numId="40" w16cid:durableId="1311330285">
+  <w:num w:numId="40">
     <w:abstractNumId w:val="8"/>
   </w:num>
-  <w:num w:numId="41" w16cid:durableId="447118722">
+  <w:num w:numId="41">
     <w:abstractNumId w:val="47"/>
   </w:num>
-  <w:num w:numId="42" w16cid:durableId="539971641">
+  <w:num w:numId="42">
     <w:abstractNumId w:val="4"/>
   </w:num>
-  <w:num w:numId="43" w16cid:durableId="1700399541">
+  <w:num w:numId="43">
     <w:abstractNumId w:val="19"/>
   </w:num>
-  <w:num w:numId="44" w16cid:durableId="779495867">
+  <w:num w:numId="44">
     <w:abstractNumId w:val="32"/>
   </w:num>
-  <w:num w:numId="45" w16cid:durableId="1121610697">
+  <w:num w:numId="45">
     <w:abstractNumId w:val="17"/>
   </w:num>
-  <w:num w:numId="46" w16cid:durableId="2059087292">
+  <w:num w:numId="46">
     <w:abstractNumId w:val="33"/>
   </w:num>
-  <w:num w:numId="47" w16cid:durableId="69694811">
+  <w:num w:numId="47">
     <w:abstractNumId w:val="15"/>
   </w:num>
-  <w:num w:numId="48" w16cid:durableId="1469668994">
+  <w:num w:numId="48">
     <w:abstractNumId w:val="42"/>
   </w:num>
-  <w:num w:numId="49" w16cid:durableId="73742638">
+  <w:num w:numId="49">
     <w:abstractNumId w:val="26"/>
   </w:num>
-  <w:num w:numId="50" w16cid:durableId="699744568">
+  <w:num w:numId="50">
     <w:abstractNumId w:val="23"/>
   </w:num>
   <w:numIdMacAtCleanup w:val="2"/>
@@ -8368,7 +7631,7 @@
 </file>
 
 <file path=word/styles.xml><?xml version="1.0" encoding="utf-8"?>
-<w:styles xmlns:mc="http://schemas.openxmlformats.org/markup-compatibility/2006" xmlns:r="http://schemas.openxmlformats.org/officeDocument/2006/relationships" xmlns:w="http://schemas.openxmlformats.org/wordprocessingml/2006/main" xmlns:w14="http://schemas.microsoft.com/office/word/2010/wordml" xmlns:w15="http://schemas.microsoft.com/office/word/2012/wordml" xmlns:w16cex="http://schemas.microsoft.com/office/word/2018/wordml/cex" xmlns:w16cid="http://schemas.microsoft.com/office/word/2016/wordml/cid" xmlns:w16="http://schemas.microsoft.com/office/word/2018/wordml" xmlns:w16du="http://schemas.microsoft.com/office/word/2023/wordml/word16du" xmlns:w16sdtdh="http://schemas.microsoft.com/office/word/2020/wordml/sdtdatahash" xmlns:w16sdtfl="http://schemas.microsoft.com/office/word/2024/wordml/sdtformatlock" xmlns:w16se="http://schemas.microsoft.com/office/word/2015/wordml/symex" mc:Ignorable="w14 w15 w16se w16cid w16 w16cex w16sdtdh w16sdtfl w16du">
+<w:styles xmlns:mc="http://schemas.openxmlformats.org/markup-compatibility/2006" xmlns:r="http://schemas.openxmlformats.org/officeDocument/2006/relationships" xmlns:w="http://schemas.openxmlformats.org/wordprocessingml/2006/main" xmlns:w14="http://schemas.microsoft.com/office/word/2010/wordml" xmlns:w15="http://schemas.microsoft.com/office/word/2012/wordml" xmlns:w16cex="http://schemas.microsoft.com/office/word/2018/wordml/cex" xmlns:w16cid="http://schemas.microsoft.com/office/word/2016/wordml/cid" xmlns:w16="http://schemas.microsoft.com/office/word/2018/wordml" xmlns:w16sdtdh="http://schemas.microsoft.com/office/word/2020/wordml/sdtdatahash" xmlns:w16se="http://schemas.microsoft.com/office/word/2015/wordml/symex" mc:Ignorable="w14 w15 w16se w16cid w16 w16cex w16sdtdh">
   <w:docDefaults>
     <w:rPrDefault>
       <w:rPr>

</xml_diff>